<commit_message>
L4-1 docx&pptx final form.  Pre L4-2 inclass presentation (already printed L4-2.docx)
</commit_message>
<xml_diff>
--- a/L4-1.docx
+++ b/L4-1.docx
@@ -383,24 +383,7 @@
           <w:bCs/>
         </w:rPr>
         <w:br/>
-      </w:r>
-      <w:proofErr w:type="gramStart"/>
-      <w:r>
-        <w:rPr>
-          <w:rFonts w:ascii="Arial" w:hAnsi="Arial" w:cs="Arial"/>
-          <w:b/>
-          <w:bCs/>
-        </w:rPr>
-        <w:t>Asymptote:_</w:t>
-      </w:r>
-      <w:proofErr w:type="gramEnd"/>
-      <w:r>
-        <w:rPr>
-          <w:rFonts w:ascii="Arial" w:hAnsi="Arial" w:cs="Arial"/>
-          <w:b/>
-          <w:bCs/>
-        </w:rPr>
-        <w:t>______________________________________________________________________</w:t>
+        <w:t>Asymptote:_______________________________________________________________________</w:t>
       </w:r>
       <w:r>
         <w:rPr>
@@ -4469,8 +4452,8 @@
         <w:tblLook w:val="04A0" w:firstRow="1" w:lastRow="0" w:firstColumn="1" w:lastColumn="0" w:noHBand="0" w:noVBand="1"/>
       </w:tblPr>
       <w:tblGrid>
-        <w:gridCol w:w="5381"/>
-        <w:gridCol w:w="5409"/>
+        <w:gridCol w:w="5272"/>
+        <w:gridCol w:w="5507"/>
       </w:tblGrid>
       <w:tr>
         <w:tc>
@@ -4591,48 +4574,6 @@
                 <w:bCs/>
               </w:rPr>
             </w:pPr>
-            <w:r>
-              <w:rPr>
-                <w:b/>
-                <w:bCs/>
-                <w:noProof/>
-              </w:rPr>
-              <w:drawing>
-                <wp:inline distT="0" distB="0" distL="0" distR="0" wp14:anchorId="7A3D0D5D" wp14:editId="1336A518">
-                  <wp:extent cx="3200847" cy="2086266"/>
-                  <wp:effectExtent l="0" t="0" r="0" b="9525"/>
-                  <wp:docPr id="1325825599" name="Picture 1" descr="A math problem with black text&#10;&#10;Description automatically generated with medium confidence"/>
-                  <wp:cNvGraphicFramePr>
-                    <a:graphicFrameLocks xmlns:a="http://schemas.openxmlformats.org/drawingml/2006/main" noChangeAspect="1"/>
-                  </wp:cNvGraphicFramePr>
-                  <a:graphic xmlns:a="http://schemas.openxmlformats.org/drawingml/2006/main">
-                    <a:graphicData uri="http://schemas.openxmlformats.org/drawingml/2006/picture">
-                      <pic:pic xmlns:pic="http://schemas.openxmlformats.org/drawingml/2006/picture">
-                        <pic:nvPicPr>
-                          <pic:cNvPr id="1325825599" name="Picture 1" descr="A math problem with black text&#10;&#10;Description automatically generated with medium confidence"/>
-                          <pic:cNvPicPr/>
-                        </pic:nvPicPr>
-                        <pic:blipFill>
-                          <a:blip r:embed="rId44"/>
-                          <a:stretch>
-                            <a:fillRect/>
-                          </a:stretch>
-                        </pic:blipFill>
-                        <pic:spPr>
-                          <a:xfrm>
-                            <a:off x="0" y="0"/>
-                            <a:ext cx="3200847" cy="2086266"/>
-                          </a:xfrm>
-                          <a:prstGeom prst="rect">
-                            <a:avLst/>
-                          </a:prstGeom>
-                        </pic:spPr>
-                      </pic:pic>
-                    </a:graphicData>
-                  </a:graphic>
-                </wp:inline>
-              </w:drawing>
-            </w:r>
           </w:p>
           <w:p>
             <w:pPr>
@@ -4677,48 +4618,6 @@
                 <w:noProof/>
               </w:rPr>
             </w:pPr>
-            <w:r>
-              <w:rPr>
-                <w:b/>
-                <w:bCs/>
-                <w:noProof/>
-              </w:rPr>
-              <w:drawing>
-                <wp:inline distT="0" distB="0" distL="0" distR="0" wp14:anchorId="02780B6E" wp14:editId="525B297E">
-                  <wp:extent cx="3458058" cy="2152950"/>
-                  <wp:effectExtent l="0" t="0" r="9525" b="0"/>
-                  <wp:docPr id="1123380575" name="Picture 1" descr="A white background with black text&#10;&#10;Description automatically generated"/>
-                  <wp:cNvGraphicFramePr>
-                    <a:graphicFrameLocks xmlns:a="http://schemas.openxmlformats.org/drawingml/2006/main" noChangeAspect="1"/>
-                  </wp:cNvGraphicFramePr>
-                  <a:graphic xmlns:a="http://schemas.openxmlformats.org/drawingml/2006/main">
-                    <a:graphicData uri="http://schemas.openxmlformats.org/drawingml/2006/picture">
-                      <pic:pic xmlns:pic="http://schemas.openxmlformats.org/drawingml/2006/picture">
-                        <pic:nvPicPr>
-                          <pic:cNvPr id="1123380575" name="Picture 1" descr="A white background with black text&#10;&#10;Description automatically generated"/>
-                          <pic:cNvPicPr/>
-                        </pic:nvPicPr>
-                        <pic:blipFill>
-                          <a:blip r:embed="rId45"/>
-                          <a:stretch>
-                            <a:fillRect/>
-                          </a:stretch>
-                        </pic:blipFill>
-                        <pic:spPr>
-                          <a:xfrm>
-                            <a:off x="0" y="0"/>
-                            <a:ext cx="3458058" cy="2152950"/>
-                          </a:xfrm>
-                          <a:prstGeom prst="rect">
-                            <a:avLst/>
-                          </a:prstGeom>
-                        </pic:spPr>
-                      </pic:pic>
-                    </a:graphicData>
-                  </a:graphic>
-                </wp:inline>
-              </w:drawing>
-            </w:r>
           </w:p>
           <w:p>
             <w:pPr>
@@ -4741,6 +4640,87 @@
               <w:rPr>
                 <w:sz w:val="40"/>
                 <w:szCs w:val="40"/>
+              </w:rPr>
+            </w:pPr>
+          </w:p>
+          <w:p>
+            <w:pPr>
+              <w:rPr>
+                <w:b/>
+                <w:bCs/>
+                <w:noProof/>
+              </w:rPr>
+            </w:pPr>
+          </w:p>
+          <w:p>
+            <w:pPr>
+              <w:rPr>
+                <w:b/>
+                <w:bCs/>
+                <w:noProof/>
+              </w:rPr>
+            </w:pPr>
+          </w:p>
+          <w:p>
+            <w:pPr>
+              <w:rPr>
+                <w:b/>
+                <w:bCs/>
+                <w:noProof/>
+              </w:rPr>
+            </w:pPr>
+          </w:p>
+          <w:p>
+            <w:pPr>
+              <w:rPr>
+                <w:b/>
+                <w:bCs/>
+                <w:noProof/>
+              </w:rPr>
+            </w:pPr>
+          </w:p>
+          <w:p>
+            <w:pPr>
+              <w:rPr>
+                <w:b/>
+                <w:bCs/>
+                <w:noProof/>
+              </w:rPr>
+            </w:pPr>
+          </w:p>
+          <w:p>
+            <w:pPr>
+              <w:rPr>
+                <w:b/>
+                <w:bCs/>
+                <w:noProof/>
+              </w:rPr>
+            </w:pPr>
+          </w:p>
+          <w:p>
+            <w:pPr>
+              <w:rPr>
+                <w:b/>
+                <w:bCs/>
+                <w:noProof/>
+              </w:rPr>
+            </w:pPr>
+          </w:p>
+          <w:p>
+            <w:pPr>
+              <w:rPr>
+                <w:b/>
+                <w:bCs/>
+                <w:noProof/>
+              </w:rPr>
+            </w:pPr>
+          </w:p>
+          <w:p>
+            <w:pPr>
+              <w:rPr>
+                <w:b/>
+                <w:bCs/>
+                <w:noProof/>
               </w:rPr>
             </w:pPr>
           </w:p>
@@ -4802,48 +4782,6 @@
                 <w:szCs w:val="40"/>
               </w:rPr>
             </w:pPr>
-            <w:r>
-              <w:rPr>
-                <w:b/>
-                <w:bCs/>
-                <w:noProof/>
-              </w:rPr>
-              <w:drawing>
-                <wp:inline distT="0" distB="0" distL="0" distR="0" wp14:anchorId="4B15C234" wp14:editId="1CC82421">
-                  <wp:extent cx="3153215" cy="2105319"/>
-                  <wp:effectExtent l="0" t="0" r="9525" b="9525"/>
-                  <wp:docPr id="129651317" name="Picture 1" descr="A math problem with black text&#10;&#10;Description automatically generated with medium confidence"/>
-                  <wp:cNvGraphicFramePr>
-                    <a:graphicFrameLocks xmlns:a="http://schemas.openxmlformats.org/drawingml/2006/main" noChangeAspect="1"/>
-                  </wp:cNvGraphicFramePr>
-                  <a:graphic xmlns:a="http://schemas.openxmlformats.org/drawingml/2006/main">
-                    <a:graphicData uri="http://schemas.openxmlformats.org/drawingml/2006/picture">
-                      <pic:pic xmlns:pic="http://schemas.openxmlformats.org/drawingml/2006/picture">
-                        <pic:nvPicPr>
-                          <pic:cNvPr id="129651317" name="Picture 1" descr="A math problem with black text&#10;&#10;Description automatically generated with medium confidence"/>
-                          <pic:cNvPicPr/>
-                        </pic:nvPicPr>
-                        <pic:blipFill>
-                          <a:blip r:embed="rId46"/>
-                          <a:stretch>
-                            <a:fillRect/>
-                          </a:stretch>
-                        </pic:blipFill>
-                        <pic:spPr>
-                          <a:xfrm>
-                            <a:off x="0" y="0"/>
-                            <a:ext cx="3153215" cy="2105319"/>
-                          </a:xfrm>
-                          <a:prstGeom prst="rect">
-                            <a:avLst/>
-                          </a:prstGeom>
-                        </pic:spPr>
-                      </pic:pic>
-                    </a:graphicData>
-                  </a:graphic>
-                </wp:inline>
-              </w:drawing>
-            </w:r>
           </w:p>
         </w:tc>
       </w:tr>
@@ -4876,48 +4814,6 @@
                 <w:bCs/>
               </w:rPr>
               <w:br/>
-            </w:r>
-            <w:r>
-              <w:rPr>
-                <w:b/>
-                <w:bCs/>
-                <w:noProof/>
-              </w:rPr>
-              <w:drawing>
-                <wp:inline distT="0" distB="0" distL="0" distR="0" wp14:anchorId="049F3FA7" wp14:editId="78F751C1">
-                  <wp:extent cx="2704587" cy="2006600"/>
-                  <wp:effectExtent l="0" t="0" r="635" b="0"/>
-                  <wp:docPr id="1006170244" name="Picture 1" descr="A screenshot of a test&#10;&#10;Description automatically generated"/>
-                  <wp:cNvGraphicFramePr>
-                    <a:graphicFrameLocks xmlns:a="http://schemas.openxmlformats.org/drawingml/2006/main" noChangeAspect="1"/>
-                  </wp:cNvGraphicFramePr>
-                  <a:graphic xmlns:a="http://schemas.openxmlformats.org/drawingml/2006/main">
-                    <a:graphicData uri="http://schemas.openxmlformats.org/drawingml/2006/picture">
-                      <pic:pic xmlns:pic="http://schemas.openxmlformats.org/drawingml/2006/picture">
-                        <pic:nvPicPr>
-                          <pic:cNvPr id="1006170244" name="Picture 1" descr="A screenshot of a test&#10;&#10;Description automatically generated"/>
-                          <pic:cNvPicPr/>
-                        </pic:nvPicPr>
-                        <pic:blipFill>
-                          <a:blip r:embed="rId47"/>
-                          <a:stretch>
-                            <a:fillRect/>
-                          </a:stretch>
-                        </pic:blipFill>
-                        <pic:spPr>
-                          <a:xfrm>
-                            <a:off x="0" y="0"/>
-                            <a:ext cx="2707996" cy="2009129"/>
-                          </a:xfrm>
-                          <a:prstGeom prst="rect">
-                            <a:avLst/>
-                          </a:prstGeom>
-                        </pic:spPr>
-                      </pic:pic>
-                    </a:graphicData>
-                  </a:graphic>
-                </wp:inline>
-              </w:drawing>
             </w:r>
           </w:p>
         </w:tc>
@@ -5035,7 +4931,7 @@
                           <pic:cNvPicPr/>
                         </pic:nvPicPr>
                         <pic:blipFill>
-                          <a:blip r:embed="rId48"/>
+                          <a:blip r:embed="rId44"/>
                           <a:stretch>
                             <a:fillRect/>
                           </a:stretch>
@@ -5087,48 +4983,6 @@
                 <w:szCs w:val="40"/>
               </w:rPr>
             </w:pPr>
-            <w:r>
-              <w:rPr>
-                <w:b/>
-                <w:bCs/>
-                <w:noProof/>
-              </w:rPr>
-              <w:drawing>
-                <wp:inline distT="0" distB="0" distL="0" distR="0" wp14:anchorId="6142DB3A" wp14:editId="5CE13A21">
-                  <wp:extent cx="3248478" cy="1952898"/>
-                  <wp:effectExtent l="0" t="0" r="0" b="9525"/>
-                  <wp:docPr id="1143572424" name="Picture 1" descr="A math problem with black text&#10;&#10;Description automatically generated with medium confidence"/>
-                  <wp:cNvGraphicFramePr>
-                    <a:graphicFrameLocks xmlns:a="http://schemas.openxmlformats.org/drawingml/2006/main" noChangeAspect="1"/>
-                  </wp:cNvGraphicFramePr>
-                  <a:graphic xmlns:a="http://schemas.openxmlformats.org/drawingml/2006/main">
-                    <a:graphicData uri="http://schemas.openxmlformats.org/drawingml/2006/picture">
-                      <pic:pic xmlns:pic="http://schemas.openxmlformats.org/drawingml/2006/picture">
-                        <pic:nvPicPr>
-                          <pic:cNvPr id="1143572424" name="Picture 1" descr="A math problem with black text&#10;&#10;Description automatically generated with medium confidence"/>
-                          <pic:cNvPicPr/>
-                        </pic:nvPicPr>
-                        <pic:blipFill>
-                          <a:blip r:embed="rId49"/>
-                          <a:stretch>
-                            <a:fillRect/>
-                          </a:stretch>
-                        </pic:blipFill>
-                        <pic:spPr>
-                          <a:xfrm>
-                            <a:off x="0" y="0"/>
-                            <a:ext cx="3248478" cy="1952898"/>
-                          </a:xfrm>
-                          <a:prstGeom prst="rect">
-                            <a:avLst/>
-                          </a:prstGeom>
-                        </pic:spPr>
-                      </pic:pic>
-                    </a:graphicData>
-                  </a:graphic>
-                </wp:inline>
-              </w:drawing>
-            </w:r>
           </w:p>
         </w:tc>
       </w:tr>
@@ -5185,7 +5039,7 @@
                           <pic:cNvPicPr/>
                         </pic:nvPicPr>
                         <pic:blipFill>
-                          <a:blip r:embed="rId50"/>
+                          <a:blip r:embed="rId45"/>
                           <a:stretch>
                             <a:fillRect/>
                           </a:stretch>
@@ -5237,48 +5091,6 @@
                 <w:szCs w:val="40"/>
               </w:rPr>
             </w:pPr>
-            <w:r>
-              <w:rPr>
-                <w:b/>
-                <w:bCs/>
-                <w:noProof/>
-              </w:rPr>
-              <w:drawing>
-                <wp:inline distT="0" distB="0" distL="0" distR="0" wp14:anchorId="58671077" wp14:editId="04EF8598">
-                  <wp:extent cx="3486637" cy="2067213"/>
-                  <wp:effectExtent l="0" t="0" r="0" b="0"/>
-                  <wp:docPr id="2115210434" name="Picture 1" descr="A math problem with black text&#10;&#10;Description automatically generated"/>
-                  <wp:cNvGraphicFramePr>
-                    <a:graphicFrameLocks xmlns:a="http://schemas.openxmlformats.org/drawingml/2006/main" noChangeAspect="1"/>
-                  </wp:cNvGraphicFramePr>
-                  <a:graphic xmlns:a="http://schemas.openxmlformats.org/drawingml/2006/main">
-                    <a:graphicData uri="http://schemas.openxmlformats.org/drawingml/2006/picture">
-                      <pic:pic xmlns:pic="http://schemas.openxmlformats.org/drawingml/2006/picture">
-                        <pic:nvPicPr>
-                          <pic:cNvPr id="2115210434" name="Picture 1" descr="A math problem with black text&#10;&#10;Description automatically generated"/>
-                          <pic:cNvPicPr/>
-                        </pic:nvPicPr>
-                        <pic:blipFill>
-                          <a:blip r:embed="rId51"/>
-                          <a:stretch>
-                            <a:fillRect/>
-                          </a:stretch>
-                        </pic:blipFill>
-                        <pic:spPr>
-                          <a:xfrm>
-                            <a:off x="0" y="0"/>
-                            <a:ext cx="3486637" cy="2067213"/>
-                          </a:xfrm>
-                          <a:prstGeom prst="rect">
-                            <a:avLst/>
-                          </a:prstGeom>
-                        </pic:spPr>
-                      </pic:pic>
-                    </a:graphicData>
-                  </a:graphic>
-                </wp:inline>
-              </w:drawing>
-            </w:r>
           </w:p>
         </w:tc>
       </w:tr>
@@ -5314,7 +5126,7 @@
                     <pic:cNvPicPr/>
                   </pic:nvPicPr>
                   <pic:blipFill>
-                    <a:blip r:embed="rId52"/>
+                    <a:blip r:embed="rId46"/>
                     <a:stretch>
                       <a:fillRect/>
                     </a:stretch>
@@ -5336,8 +5148,8 @@
       </w:r>
     </w:p>
     <w:sectPr>
-      <w:footerReference w:type="default" r:id="rId53"/>
-      <w:footerReference w:type="first" r:id="rId54"/>
+      <w:footerReference w:type="default" r:id="rId47"/>
+      <w:footerReference w:type="first" r:id="rId48"/>
       <w:pgSz w:w="12240" w:h="15840"/>
       <w:pgMar w:top="720" w:right="720" w:bottom="720" w:left="720" w:header="432" w:footer="720" w:gutter="0"/>
       <w:cols w:space="720"/>
@@ -8577,10 +8389,6 @@
 </file>
 
 <file path=customXml/item1.xml><?xml version="1.0" encoding="utf-8"?>
-<b:Sources xmlns:b="http://schemas.openxmlformats.org/officeDocument/2006/bibliography" xmlns="http://schemas.openxmlformats.org/officeDocument/2006/bibliography" SelectedStyle="\APASixthEditionOfficeOnline.xsl" StyleName="APA" Version="6"/>
-</file>
-
-<file path=customXml/item2.xml><?xml version="1.0" encoding="utf-8"?>
 <?mso-contentType ?>
 <FormTemplates xmlns="http://schemas.microsoft.com/sharepoint/v3/contenttype/forms">
   <Display>DocumentLibraryForm</Display>
@@ -8589,60 +8397,7 @@
 </FormTemplates>
 </file>
 
-<file path=customXml/item3.xml><?xml version="1.0" encoding="utf-8"?>
-<p:properties xmlns:p="http://schemas.microsoft.com/office/2006/metadata/properties" xmlns:xsi="http://www.w3.org/2001/XMLSchema-instance" xmlns:pc="http://schemas.microsoft.com/office/infopath/2007/PartnerControls">
-  <documentManagement>
-    <_activity xmlns="0fa87a36-ba27-499d-aeb2-52edf5067214" xsi:nil="true"/>
-    <LMS_Mappings xmlns="0fa87a36-ba27-499d-aeb2-52edf5067214" xsi:nil="true"/>
-    <Is_Collaboration_Space_Locked xmlns="0fa87a36-ba27-499d-aeb2-52edf5067214" xsi:nil="true"/>
-    <Teams_Channel_Section_Location xmlns="0fa87a36-ba27-499d-aeb2-52edf5067214" xsi:nil="true"/>
-    <Self_Registration_Enabled xmlns="0fa87a36-ba27-499d-aeb2-52edf5067214" xsi:nil="true"/>
-    <Teachers xmlns="0fa87a36-ba27-499d-aeb2-52edf5067214">
-      <UserInfo>
-        <DisplayName/>
-        <AccountId xsi:nil="true"/>
-        <AccountType/>
-      </UserInfo>
-    </Teachers>
-    <Student_Groups xmlns="0fa87a36-ba27-499d-aeb2-52edf5067214">
-      <UserInfo>
-        <DisplayName/>
-        <AccountId xsi:nil="true"/>
-        <AccountType/>
-      </UserInfo>
-    </Student_Groups>
-    <Distribution_Groups xmlns="0fa87a36-ba27-499d-aeb2-52edf5067214" xsi:nil="true"/>
-    <Invited_Students xmlns="0fa87a36-ba27-499d-aeb2-52edf5067214" xsi:nil="true"/>
-    <DefaultSectionNames xmlns="0fa87a36-ba27-499d-aeb2-52edf5067214" xsi:nil="true"/>
-    <Has_Teacher_Only_SectionGroup xmlns="0fa87a36-ba27-499d-aeb2-52edf5067214" xsi:nil="true"/>
-    <CultureName xmlns="0fa87a36-ba27-499d-aeb2-52edf5067214" xsi:nil="true"/>
-    <TeamsChannelId xmlns="0fa87a36-ba27-499d-aeb2-52edf5067214" xsi:nil="true"/>
-    <Templates xmlns="0fa87a36-ba27-499d-aeb2-52edf5067214" xsi:nil="true"/>
-    <Invited_Teachers xmlns="0fa87a36-ba27-499d-aeb2-52edf5067214" xsi:nil="true"/>
-    <IsNotebookLocked xmlns="0fa87a36-ba27-499d-aeb2-52edf5067214" xsi:nil="true"/>
-    <Math_Settings xmlns="0fa87a36-ba27-499d-aeb2-52edf5067214" xsi:nil="true"/>
-    <Owner xmlns="0fa87a36-ba27-499d-aeb2-52edf5067214">
-      <UserInfo>
-        <DisplayName/>
-        <AccountId xsi:nil="true"/>
-        <AccountType/>
-      </UserInfo>
-    </Owner>
-    <AppVersion xmlns="0fa87a36-ba27-499d-aeb2-52edf5067214" xsi:nil="true"/>
-    <NotebookType xmlns="0fa87a36-ba27-499d-aeb2-52edf5067214" xsi:nil="true"/>
-    <FolderType xmlns="0fa87a36-ba27-499d-aeb2-52edf5067214" xsi:nil="true"/>
-    <Students xmlns="0fa87a36-ba27-499d-aeb2-52edf5067214">
-      <UserInfo>
-        <DisplayName/>
-        <AccountId xsi:nil="true"/>
-        <AccountType/>
-      </UserInfo>
-    </Students>
-  </documentManagement>
-</p:properties>
-</file>
-
-<file path=customXml/item4.xml><?xml version="1.0" encoding="utf-8"?>
+<file path=customXml/item2.xml><?xml version="1.0" encoding="utf-8"?>
 <ct:contentTypeSchema xmlns:ct="http://schemas.microsoft.com/office/2006/metadata/contentType" xmlns:ma="http://schemas.microsoft.com/office/2006/metadata/properties/metaAttributes" ct:_="" ma:_="" ma:contentTypeName="Document" ma:contentTypeID="0x01010056D9FA840A24B34C86BCBCF4CE7E5ABB" ma:contentTypeVersion="39" ma:contentTypeDescription="Create a new document." ma:contentTypeScope="" ma:versionID="a24e7e3c78534224370c5cb41510a7b5">
   <xsd:schema xmlns:xsd="http://www.w3.org/2001/XMLSchema" xmlns:xs="http://www.w3.org/2001/XMLSchema" xmlns:p="http://schemas.microsoft.com/office/2006/metadata/properties" xmlns:ns3="0fa87a36-ba27-499d-aeb2-52edf5067214" xmlns:ns4="402b710a-760c-49ef-a98a-0c03daceb965" targetNamespace="http://schemas.microsoft.com/office/2006/metadata/properties" ma:root="true" ma:fieldsID="f497af38b4b9c7860103a28faebfe995" ns3:_="" ns4:_="">
     <xsd:import namespace="0fa87a36-ba27-499d-aeb2-52edf5067214"/>
@@ -9089,15 +8844,64 @@
 </ct:contentTypeSchema>
 </file>
 
-<file path=customXml/itemProps1.xml><?xml version="1.0" encoding="utf-8"?>
-<ds:datastoreItem xmlns:ds="http://schemas.openxmlformats.org/officeDocument/2006/customXml" ds:itemID="{7C6DD025-DC68-471B-A560-29724A9D0C8B}">
-  <ds:schemaRefs>
-    <ds:schemaRef ds:uri="http://schemas.openxmlformats.org/officeDocument/2006/bibliography"/>
-  </ds:schemaRefs>
-</ds:datastoreItem>
+<file path=customXml/item3.xml><?xml version="1.0" encoding="utf-8"?>
+<p:properties xmlns:p="http://schemas.microsoft.com/office/2006/metadata/properties" xmlns:xsi="http://www.w3.org/2001/XMLSchema-instance" xmlns:pc="http://schemas.microsoft.com/office/infopath/2007/PartnerControls">
+  <documentManagement>
+    <_activity xmlns="0fa87a36-ba27-499d-aeb2-52edf5067214" xsi:nil="true"/>
+    <LMS_Mappings xmlns="0fa87a36-ba27-499d-aeb2-52edf5067214" xsi:nil="true"/>
+    <Is_Collaboration_Space_Locked xmlns="0fa87a36-ba27-499d-aeb2-52edf5067214" xsi:nil="true"/>
+    <Teams_Channel_Section_Location xmlns="0fa87a36-ba27-499d-aeb2-52edf5067214" xsi:nil="true"/>
+    <Self_Registration_Enabled xmlns="0fa87a36-ba27-499d-aeb2-52edf5067214" xsi:nil="true"/>
+    <Teachers xmlns="0fa87a36-ba27-499d-aeb2-52edf5067214">
+      <UserInfo>
+        <DisplayName/>
+        <AccountId xsi:nil="true"/>
+        <AccountType/>
+      </UserInfo>
+    </Teachers>
+    <Student_Groups xmlns="0fa87a36-ba27-499d-aeb2-52edf5067214">
+      <UserInfo>
+        <DisplayName/>
+        <AccountId xsi:nil="true"/>
+        <AccountType/>
+      </UserInfo>
+    </Student_Groups>
+    <Distribution_Groups xmlns="0fa87a36-ba27-499d-aeb2-52edf5067214" xsi:nil="true"/>
+    <Invited_Students xmlns="0fa87a36-ba27-499d-aeb2-52edf5067214" xsi:nil="true"/>
+    <DefaultSectionNames xmlns="0fa87a36-ba27-499d-aeb2-52edf5067214" xsi:nil="true"/>
+    <Has_Teacher_Only_SectionGroup xmlns="0fa87a36-ba27-499d-aeb2-52edf5067214" xsi:nil="true"/>
+    <CultureName xmlns="0fa87a36-ba27-499d-aeb2-52edf5067214" xsi:nil="true"/>
+    <TeamsChannelId xmlns="0fa87a36-ba27-499d-aeb2-52edf5067214" xsi:nil="true"/>
+    <Templates xmlns="0fa87a36-ba27-499d-aeb2-52edf5067214" xsi:nil="true"/>
+    <Invited_Teachers xmlns="0fa87a36-ba27-499d-aeb2-52edf5067214" xsi:nil="true"/>
+    <IsNotebookLocked xmlns="0fa87a36-ba27-499d-aeb2-52edf5067214" xsi:nil="true"/>
+    <Math_Settings xmlns="0fa87a36-ba27-499d-aeb2-52edf5067214" xsi:nil="true"/>
+    <Owner xmlns="0fa87a36-ba27-499d-aeb2-52edf5067214">
+      <UserInfo>
+        <DisplayName/>
+        <AccountId xsi:nil="true"/>
+        <AccountType/>
+      </UserInfo>
+    </Owner>
+    <AppVersion xmlns="0fa87a36-ba27-499d-aeb2-52edf5067214" xsi:nil="true"/>
+    <NotebookType xmlns="0fa87a36-ba27-499d-aeb2-52edf5067214" xsi:nil="true"/>
+    <FolderType xmlns="0fa87a36-ba27-499d-aeb2-52edf5067214" xsi:nil="true"/>
+    <Students xmlns="0fa87a36-ba27-499d-aeb2-52edf5067214">
+      <UserInfo>
+        <DisplayName/>
+        <AccountId xsi:nil="true"/>
+        <AccountType/>
+      </UserInfo>
+    </Students>
+  </documentManagement>
+</p:properties>
 </file>
 
-<file path=customXml/itemProps2.xml><?xml version="1.0" encoding="utf-8"?>
+<file path=customXml/item4.xml><?xml version="1.0" encoding="utf-8"?>
+<b:Sources xmlns:b="http://schemas.openxmlformats.org/officeDocument/2006/bibliography" xmlns="http://schemas.openxmlformats.org/officeDocument/2006/bibliography" SelectedStyle="\APASixthEditionOfficeOnline.xsl" StyleName="APA" Version="6"/>
+</file>
+
+<file path=customXml/itemProps1.xml><?xml version="1.0" encoding="utf-8"?>
 <ds:datastoreItem xmlns:ds="http://schemas.openxmlformats.org/officeDocument/2006/customXml" ds:itemID="{27BEDB11-18E5-46F5-BFC1-A491DBA72C29}">
   <ds:schemaRefs>
     <ds:schemaRef ds:uri="http://schemas.microsoft.com/sharepoint/v3/contenttype/forms"/>
@@ -9105,17 +8909,7 @@
 </ds:datastoreItem>
 </file>
 
-<file path=customXml/itemProps3.xml><?xml version="1.0" encoding="utf-8"?>
-<ds:datastoreItem xmlns:ds="http://schemas.openxmlformats.org/officeDocument/2006/customXml" ds:itemID="{09A04FF6-9270-48E2-8B1F-7FC17EB961C0}">
-  <ds:schemaRefs>
-    <ds:schemaRef ds:uri="http://schemas.microsoft.com/office/2006/metadata/properties"/>
-    <ds:schemaRef ds:uri="http://schemas.microsoft.com/office/infopath/2007/PartnerControls"/>
-    <ds:schemaRef ds:uri="0fa87a36-ba27-499d-aeb2-52edf5067214"/>
-  </ds:schemaRefs>
-</ds:datastoreItem>
-</file>
-
-<file path=customXml/itemProps4.xml><?xml version="1.0" encoding="utf-8"?>
+<file path=customXml/itemProps2.xml><?xml version="1.0" encoding="utf-8"?>
 <ds:datastoreItem xmlns:ds="http://schemas.openxmlformats.org/officeDocument/2006/customXml" ds:itemID="{7141B0B0-9A92-4D7D-AC51-2F1EA3C62EDD}">
   <ds:schemaRefs>
     <ds:schemaRef ds:uri="http://schemas.microsoft.com/office/2006/metadata/contentType"/>
@@ -9132,4 +8926,22 @@
     <ds:schemaRef ds:uri="http://schemas.microsoft.com/internal/obd"/>
   </ds:schemaRefs>
 </ds:datastoreItem>
+</file>
+
+<file path=customXml/itemProps3.xml><?xml version="1.0" encoding="utf-8"?>
+<ds:datastoreItem xmlns:ds="http://schemas.openxmlformats.org/officeDocument/2006/customXml" ds:itemID="{09A04FF6-9270-48E2-8B1F-7FC17EB961C0}">
+  <ds:schemaRefs>
+    <ds:schemaRef ds:uri="http://schemas.microsoft.com/office/2006/metadata/properties"/>
+    <ds:schemaRef ds:uri="http://schemas.microsoft.com/office/infopath/2007/PartnerControls"/>
+    <ds:schemaRef ds:uri="0fa87a36-ba27-499d-aeb2-52edf5067214"/>
+  </ds:schemaRefs>
+</ds:datastoreItem>
+</file>
+
+<file path=customXml/itemProps4.xml><?xml version="1.0" encoding="utf-8"?>
+<ds:datastoreItem xmlns:ds="http://schemas.openxmlformats.org/officeDocument/2006/customXml" ds:itemID="{7C6DD025-DC68-471B-A560-29724A9D0C8B}">
+  <ds:schemaRefs>
+    <ds:schemaRef ds:uri="http://schemas.openxmlformats.org/officeDocument/2006/bibliography"/>
+  </ds:schemaRefs>
+</ds:datastoreItem>
 </file>
</xml_diff>